<commit_message>
adding descriptions to clustering notebook
</commit_message>
<xml_diff>
--- a/docs/ML_Update_Feb_19.docx
+++ b/docs/ML_Update_Feb_19.docx
@@ -5,6 +5,10 @@
     <w:p>
       <w:pPr>
         <w:pStyle w:val="Heading2"/>
+        <w:numPr>
+          <w:ilvl w:val="1"/>
+          <w:numId w:val="2"/>
+        </w:numPr>
         <w:bidi w:val="0"/>
         <w:spacing w:before="200" w:after="120"/>
         <w:jc w:val="left"/>
@@ -13,98 +17,6 @@
       <w:r>
         <w:rPr/>
         <w:t>Model Results</w:t>
-      </w:r>
-    </w:p>
-    <w:p>
-      <w:pPr>
-        <w:pStyle w:val="TextBody"/>
-        <w:numPr>
-          <w:ilvl w:val="0"/>
-          <w:numId w:val="2"/>
-        </w:numPr>
-        <w:bidi w:val="0"/>
-        <w:jc w:val="left"/>
-        <w:rPr/>
-      </w:pPr>
-      <w:r>
-        <w:rPr/>
-        <w:t>Input: all features (all frequencies, power, rewards, channels, for the time 0-1000 ms) split by the 135 samples.</w:t>
-      </w:r>
-    </w:p>
-    <w:p>
-      <w:pPr>
-        <w:pStyle w:val="TextBody"/>
-        <w:numPr>
-          <w:ilvl w:val="0"/>
-          <w:numId w:val="2"/>
-        </w:numPr>
-        <w:bidi w:val="0"/>
-        <w:jc w:val="left"/>
-        <w:rPr/>
-      </w:pPr>
-      <w:r>
-        <w:rPr/>
-        <w:t>Output: Difference in Reaction Time, Standard Deviation for Reward and No Reward, Probability for WSLS</w:t>
-      </w:r>
-    </w:p>
-    <w:p>
-      <w:pPr>
-        <w:pStyle w:val="TextBody"/>
-        <w:numPr>
-          <w:ilvl w:val="0"/>
-          <w:numId w:val="2"/>
-        </w:numPr>
-        <w:bidi w:val="0"/>
-        <w:jc w:val="left"/>
-        <w:rPr/>
-      </w:pPr>
-      <w:r>
-        <w:rPr/>
-        <w:t>Losses are stored in box folder (see GRU_loss_scores_stdrew.csv, etc.)</w:t>
-      </w:r>
-    </w:p>
-    <w:p>
-      <w:pPr>
-        <w:pStyle w:val="TextBody"/>
-        <w:numPr>
-          <w:ilvl w:val="0"/>
-          <w:numId w:val="2"/>
-        </w:numPr>
-        <w:bidi w:val="0"/>
-        <w:jc w:val="left"/>
-        <w:rPr/>
-      </w:pPr>
-      <w:r>
-        <w:rPr/>
-        <w:t xml:space="preserve">Best results are low losses, which are the wsls models. </w:t>
-      </w:r>
-    </w:p>
-    <w:p>
-      <w:pPr>
-        <w:pStyle w:val="TextBody"/>
-        <w:numPr>
-          <w:ilvl w:val="1"/>
-          <w:numId w:val="2"/>
-        </w:numPr>
-        <w:bidi w:val="0"/>
-        <w:jc w:val="left"/>
-        <w:rPr/>
-      </w:pPr>
-      <w:r>
-        <w:rPr/>
-        <w:t>They are organized so that they contain the number of times they were fed through to train the machine and the loss was calculated using Mean Squared Error</w:t>
-      </w:r>
-    </w:p>
-    <w:p>
-      <w:pPr>
-        <w:pStyle w:val="Heading2"/>
-        <w:bidi w:val="0"/>
-        <w:jc w:val="left"/>
-        <w:rPr/>
-      </w:pPr>
-      <w:r>
-        <w:rPr/>
-        <w:t>Issues</w:t>
       </w:r>
     </w:p>
     <w:p>
@@ -120,39 +32,7 @@
       </w:pPr>
       <w:r>
         <w:rPr/>
-        <w:t>All results ended up overfitting the data.</w:t>
-      </w:r>
-    </w:p>
-    <w:p>
-      <w:pPr>
-        <w:pStyle w:val="TextBody"/>
-        <w:numPr>
-          <w:ilvl w:val="1"/>
-          <w:numId w:val="3"/>
-        </w:numPr>
-        <w:bidi w:val="0"/>
-        <w:jc w:val="left"/>
-        <w:rPr/>
-      </w:pPr>
-      <w:r>
-        <w:rPr/>
-        <w:t>Ex. R2 score of training data for WSLS models would be .98 where the R2 score of validation data would result in -.38</w:t>
-      </w:r>
-    </w:p>
-    <w:p>
-      <w:pPr>
-        <w:pStyle w:val="TextBody"/>
-        <w:numPr>
-          <w:ilvl w:val="1"/>
-          <w:numId w:val="3"/>
-        </w:numPr>
-        <w:bidi w:val="0"/>
-        <w:jc w:val="left"/>
-        <w:rPr/>
-      </w:pPr>
-      <w:r>
-        <w:rPr/>
-        <w:t>Cut down on the epochs and even still saw bad splits of R2 scores</w:t>
+        <w:t>Input: all features (all frequencies, power, rewards, channels, for the time 0-1000 ms) split by the 135 samples.</w:t>
       </w:r>
     </w:p>
     <w:p>
@@ -168,7 +48,7 @@
       </w:pPr>
       <w:r>
         <w:rPr/>
-        <w:t>When the features were cut down the overfitting stopped being so prevalent, but losses skyrocketed</w:t>
+        <w:t>Output: Difference in Reaction Time, Standard Deviation for Reward and No Reward, Probability for WSLS</w:t>
       </w:r>
     </w:p>
     <w:p>
@@ -184,19 +64,55 @@
       </w:pPr>
       <w:r>
         <w:rPr/>
-        <w:t>Not enough samples for deep learning as is with the 0-1000 ms time sequence</w:t>
+        <w:t>Losses are stored in box folder (see GRU_loss_scores_stdrew.csv, etc.)</w:t>
+      </w:r>
+    </w:p>
+    <w:p>
+      <w:pPr>
+        <w:pStyle w:val="TextBody"/>
+        <w:numPr>
+          <w:ilvl w:val="0"/>
+          <w:numId w:val="3"/>
+        </w:numPr>
+        <w:bidi w:val="0"/>
+        <w:jc w:val="left"/>
+        <w:rPr/>
+      </w:pPr>
+      <w:r>
+        <w:rPr/>
+        <w:t xml:space="preserve">Best results are low losses, which are the wsls models. </w:t>
+      </w:r>
+    </w:p>
+    <w:p>
+      <w:pPr>
+        <w:pStyle w:val="TextBody"/>
+        <w:numPr>
+          <w:ilvl w:val="1"/>
+          <w:numId w:val="3"/>
+        </w:numPr>
+        <w:bidi w:val="0"/>
+        <w:jc w:val="left"/>
+        <w:rPr/>
+      </w:pPr>
+      <w:r>
+        <w:rPr/>
+        <w:t>They are organized so that they contain the number of times they were fed through to train the machine and the loss was calculated using Mean Squared Error</w:t>
       </w:r>
     </w:p>
     <w:p>
       <w:pPr>
         <w:pStyle w:val="Heading2"/>
-        <w:bidi w:val="0"/>
-        <w:jc w:val="left"/>
-        <w:rPr/>
-      </w:pPr>
-      <w:r>
-        <w:rPr/>
-        <w:t>Possible Changes</w:t>
+        <w:numPr>
+          <w:ilvl w:val="1"/>
+          <w:numId w:val="2"/>
+        </w:numPr>
+        <w:bidi w:val="0"/>
+        <w:jc w:val="left"/>
+        <w:rPr/>
+      </w:pPr>
+      <w:r>
+        <w:rPr/>
+        <w:t>Issues</w:t>
       </w:r>
     </w:p>
     <w:p>
@@ -212,7 +128,7 @@
       </w:pPr>
       <w:r>
         <w:rPr/>
-        <w:t>Cut down time sequence</w:t>
+        <w:t>All results ended up overfitting the data.</w:t>
       </w:r>
     </w:p>
     <w:p>
@@ -228,14 +144,14 @@
       </w:pPr>
       <w:r>
         <w:rPr/>
-        <w:t>Currently 0-1000 ms is a sequence length of 251. This could be too much</w:t>
-      </w:r>
-    </w:p>
-    <w:p>
-      <w:pPr>
-        <w:pStyle w:val="TextBody"/>
-        <w:numPr>
-          <w:ilvl w:val="2"/>
+        <w:t>Ex. R2 score of training data for WSLS models would be .98 where the R2 score of validation data would result in -.38</w:t>
+      </w:r>
+    </w:p>
+    <w:p>
+      <w:pPr>
+        <w:pStyle w:val="TextBody"/>
+        <w:numPr>
+          <w:ilvl w:val="1"/>
           <w:numId w:val="4"/>
         </w:numPr>
         <w:bidi w:val="0"/>
@@ -244,7 +160,7 @@
       </w:pPr>
       <w:r>
         <w:rPr/>
-        <w:t>Might be cut down via correlations data</w:t>
+        <w:t>Cut down on the epochs and even still saw bad splits of R2 scores</w:t>
       </w:r>
     </w:p>
     <w:p>
@@ -260,23 +176,7 @@
       </w:pPr>
       <w:r>
         <w:rPr/>
-        <w:t>Using trial-by-trial data</w:t>
-      </w:r>
-    </w:p>
-    <w:p>
-      <w:pPr>
-        <w:pStyle w:val="TextBody"/>
-        <w:numPr>
-          <w:ilvl w:val="1"/>
-          <w:numId w:val="4"/>
-        </w:numPr>
-        <w:bidi w:val="0"/>
-        <w:jc w:val="left"/>
-        <w:rPr/>
-      </w:pPr>
-      <w:r>
-        <w:rPr/>
-        <w:t>Concern is biases in data could lead to problems of generalizing and not end up solving the overfitting problem</w:t>
+        <w:t>When the features were cut down the overfitting stopped being so prevalent, but losses skyrocketed</w:t>
       </w:r>
     </w:p>
     <w:p>
@@ -292,6 +192,118 @@
       </w:pPr>
       <w:r>
         <w:rPr/>
+        <w:t>Not enough samples for deep learning as is with the 0-1000 ms time sequence</w:t>
+      </w:r>
+    </w:p>
+    <w:p>
+      <w:pPr>
+        <w:pStyle w:val="Heading2"/>
+        <w:numPr>
+          <w:ilvl w:val="1"/>
+          <w:numId w:val="2"/>
+        </w:numPr>
+        <w:bidi w:val="0"/>
+        <w:jc w:val="left"/>
+        <w:rPr/>
+      </w:pPr>
+      <w:r>
+        <w:rPr/>
+        <w:t>Possible Changes</w:t>
+      </w:r>
+    </w:p>
+    <w:p>
+      <w:pPr>
+        <w:pStyle w:val="TextBody"/>
+        <w:numPr>
+          <w:ilvl w:val="0"/>
+          <w:numId w:val="5"/>
+        </w:numPr>
+        <w:bidi w:val="0"/>
+        <w:jc w:val="left"/>
+        <w:rPr/>
+      </w:pPr>
+      <w:r>
+        <w:rPr/>
+        <w:t>Cut down time sequence</w:t>
+      </w:r>
+    </w:p>
+    <w:p>
+      <w:pPr>
+        <w:pStyle w:val="TextBody"/>
+        <w:numPr>
+          <w:ilvl w:val="1"/>
+          <w:numId w:val="5"/>
+        </w:numPr>
+        <w:bidi w:val="0"/>
+        <w:jc w:val="left"/>
+        <w:rPr/>
+      </w:pPr>
+      <w:r>
+        <w:rPr/>
+        <w:t>Currently 0-1000 ms is a sequence length of 251. This could be too much</w:t>
+      </w:r>
+    </w:p>
+    <w:p>
+      <w:pPr>
+        <w:pStyle w:val="TextBody"/>
+        <w:numPr>
+          <w:ilvl w:val="2"/>
+          <w:numId w:val="5"/>
+        </w:numPr>
+        <w:bidi w:val="0"/>
+        <w:jc w:val="left"/>
+        <w:rPr/>
+      </w:pPr>
+      <w:r>
+        <w:rPr/>
+        <w:t>Might be cut down via correlations data</w:t>
+      </w:r>
+    </w:p>
+    <w:p>
+      <w:pPr>
+        <w:pStyle w:val="TextBody"/>
+        <w:numPr>
+          <w:ilvl w:val="0"/>
+          <w:numId w:val="5"/>
+        </w:numPr>
+        <w:bidi w:val="0"/>
+        <w:jc w:val="left"/>
+        <w:rPr/>
+      </w:pPr>
+      <w:r>
+        <w:rPr/>
+        <w:t>Using trial-by-trial data</w:t>
+      </w:r>
+    </w:p>
+    <w:p>
+      <w:pPr>
+        <w:pStyle w:val="TextBody"/>
+        <w:numPr>
+          <w:ilvl w:val="1"/>
+          <w:numId w:val="5"/>
+        </w:numPr>
+        <w:bidi w:val="0"/>
+        <w:jc w:val="left"/>
+        <w:rPr/>
+      </w:pPr>
+      <w:r>
+        <w:rPr/>
+        <w:t>Concern is biases in data could lead to problems of generalizing and not end up solving the overfitting problem</w:t>
+      </w:r>
+    </w:p>
+    <w:p>
+      <w:pPr>
+        <w:pStyle w:val="TextBody"/>
+        <w:numPr>
+          <w:ilvl w:val="0"/>
+          <w:numId w:val="5"/>
+        </w:numPr>
+        <w:bidi w:val="0"/>
+        <w:jc w:val="left"/>
+        <w:rPr/>
+      </w:pPr>
+      <w:r>
+        <w:rPr/>
         <w:t>Try shallow models</w:t>
       </w:r>
     </w:p>
@@ -300,7 +312,7 @@
         <w:pStyle w:val="TextBody"/>
         <w:numPr>
           <w:ilvl w:val="1"/>
-          <w:numId w:val="4"/>
+          <w:numId w:val="5"/>
         </w:numPr>
         <w:bidi w:val="0"/>
         <w:jc w:val="left"/>
@@ -316,23 +328,15 @@
         <w:pStyle w:val="TextBody"/>
         <w:numPr>
           <w:ilvl w:val="2"/>
-          <w:numId w:val="4"/>
-        </w:numPr>
-        <w:bidi w:val="0"/>
-        <w:jc w:val="left"/>
-        <w:rPr/>
-      </w:pPr>
-      <w:r>
-        <w:rPr/>
-        <w:t xml:space="preserve">Might be able to change to something that may require less data (Support Vector Regression Machine, </w:t>
-      </w:r>
-      <w:r>
-        <w:rPr/>
-        <w:t>Ridge Regression, etc.</w:t>
-      </w:r>
-      <w:r>
-        <w:rPr/>
-        <w:t>)</w:t>
+          <w:numId w:val="5"/>
+        </w:numPr>
+        <w:bidi w:val="0"/>
+        <w:jc w:val="left"/>
+        <w:rPr/>
+      </w:pPr>
+      <w:r>
+        <w:rPr/>
+        <w:t>Might be able to change to something that may require less data (Support Vector Regression Machine, Ridge Regression, etc.)</w:t>
       </w:r>
     </w:p>
     <w:p>
@@ -340,7 +344,7 @@
         <w:pStyle w:val="TextBody"/>
         <w:numPr>
           <w:ilvl w:val="2"/>
-          <w:numId w:val="4"/>
+          <w:numId w:val="5"/>
         </w:numPr>
         <w:bidi w:val="0"/>
         <w:jc w:val="left"/>
@@ -356,7 +360,7 @@
         <w:pStyle w:val="TextBody"/>
         <w:numPr>
           <w:ilvl w:val="1"/>
-          <w:numId w:val="4"/>
+          <w:numId w:val="5"/>
         </w:numPr>
         <w:bidi w:val="0"/>
         <w:jc w:val="left"/>
@@ -372,7 +376,7 @@
         <w:pStyle w:val="TextBody"/>
         <w:numPr>
           <w:ilvl w:val="0"/>
-          <w:numId w:val="4"/>
+          <w:numId w:val="5"/>
         </w:numPr>
         <w:bidi w:val="0"/>
         <w:jc w:val="left"/>
@@ -388,7 +392,7 @@
         <w:pStyle w:val="TextBody"/>
         <w:numPr>
           <w:ilvl w:val="1"/>
-          <w:numId w:val="4"/>
+          <w:numId w:val="5"/>
         </w:numPr>
         <w:bidi w:val="0"/>
         <w:jc w:val="left"/>
@@ -404,7 +408,7 @@
         <w:pStyle w:val="TextBody"/>
         <w:numPr>
           <w:ilvl w:val="1"/>
-          <w:numId w:val="4"/>
+          <w:numId w:val="5"/>
         </w:numPr>
         <w:bidi w:val="0"/>
         <w:spacing w:before="0" w:after="140"/>
@@ -414,6 +418,81 @@
       <w:r>
         <w:rPr/>
         <w:t>Could be very useful, but may become redundant if we get data per the correlation results for the time lags</w:t>
+      </w:r>
+    </w:p>
+    <w:p>
+      <w:pPr>
+        <w:pStyle w:val="TextBody"/>
+        <w:numPr>
+          <w:ilvl w:val="0"/>
+          <w:numId w:val="5"/>
+        </w:numPr>
+        <w:bidi w:val="0"/>
+        <w:spacing w:before="0" w:after="140"/>
+        <w:jc w:val="left"/>
+        <w:rPr>
+          <w:b/>
+          <w:b/>
+          <w:bCs/>
+        </w:rPr>
+      </w:pPr>
+      <w:r>
+        <w:rPr>
+          <w:b/>
+          <w:bCs/>
+        </w:rPr>
+        <w:t>2/22/2021 - Update</w:t>
+      </w:r>
+    </w:p>
+    <w:p>
+      <w:pPr>
+        <w:pStyle w:val="TextBody"/>
+        <w:numPr>
+          <w:ilvl w:val="1"/>
+          <w:numId w:val="5"/>
+        </w:numPr>
+        <w:bidi w:val="0"/>
+        <w:spacing w:before="0" w:after="140"/>
+        <w:jc w:val="left"/>
+        <w:rPr/>
+      </w:pPr>
+      <w:r>
+        <w:rPr/>
+        <w:t>Switching regression model to classification model to predict RT_long, Stay, and LR</w:t>
+      </w:r>
+    </w:p>
+    <w:p>
+      <w:pPr>
+        <w:pStyle w:val="TextBody"/>
+        <w:numPr>
+          <w:ilvl w:val="1"/>
+          <w:numId w:val="5"/>
+        </w:numPr>
+        <w:bidi w:val="0"/>
+        <w:spacing w:before="0" w:after="140"/>
+        <w:jc w:val="left"/>
+        <w:rPr/>
+      </w:pPr>
+      <w:r>
+        <w:rPr/>
+        <w:t>After, combine inputs for C3/C4 channels with Cond to be input. Use that to predict Other values (both regression and classification)</w:t>
+      </w:r>
+    </w:p>
+    <w:p>
+      <w:pPr>
+        <w:pStyle w:val="TextBody"/>
+        <w:numPr>
+          <w:ilvl w:val="1"/>
+          <w:numId w:val="5"/>
+        </w:numPr>
+        <w:bidi w:val="0"/>
+        <w:spacing w:before="0" w:after="140"/>
+        <w:jc w:val="left"/>
+        <w:rPr/>
+      </w:pPr>
+      <w:r>
+        <w:rPr/>
+        <w:t>Look into feature reduction for time series values</w:t>
       </w:r>
     </w:p>
     <w:sectPr>
@@ -423,6 +502,7 @@
       <w:pgNumType w:fmt="decimal"/>
       <w:formProt w:val="false"/>
       <w:textDirection w:val="lrTb"/>
+      <w:docGrid w:type="default" w:linePitch="100" w:charSpace="0"/>
     </w:sectPr>
   </w:body>
 </w:document>
@@ -553,138 +633,120 @@
   <w:abstractNum w:abstractNumId="2">
     <w:lvl w:ilvl="0">
       <w:start w:val="1"/>
-      <w:numFmt w:val="bullet"/>
-      <w:lvlText w:val=""/>
-      <w:lvlJc w:val="left"/>
-      <w:pPr>
-        <w:tabs>
-          <w:tab w:val="num" w:pos="720"/>
-        </w:tabs>
-        <w:ind w:left="720" w:hanging="360"/>
-      </w:pPr>
-      <w:rPr>
-        <w:rFonts w:ascii="Symbol" w:hAnsi="Symbol" w:cs="Symbol" w:hint="default"/>
-      </w:rPr>
+      <w:numFmt w:val="none"/>
+      <w:suff w:val="nothing"/>
+      <w:lvlText w:val=""/>
+      <w:lvlJc w:val="left"/>
+      <w:pPr>
+        <w:tabs>
+          <w:tab w:val="num" w:pos="0"/>
+        </w:tabs>
+        <w:ind w:left="0" w:hanging="0"/>
+      </w:pPr>
     </w:lvl>
     <w:lvl w:ilvl="1">
       <w:start w:val="1"/>
-      <w:numFmt w:val="bullet"/>
-      <w:lvlText w:val="◦"/>
-      <w:lvlJc w:val="left"/>
-      <w:pPr>
-        <w:tabs>
-          <w:tab w:val="num" w:pos="1080"/>
-        </w:tabs>
-        <w:ind w:left="1080" w:hanging="360"/>
-      </w:pPr>
-      <w:rPr>
-        <w:rFonts w:ascii="OpenSymbol" w:hAnsi="OpenSymbol" w:cs="OpenSymbol" w:hint="default"/>
-      </w:rPr>
+      <w:numFmt w:val="none"/>
+      <w:suff w:val="nothing"/>
+      <w:lvlText w:val=""/>
+      <w:lvlJc w:val="left"/>
+      <w:pPr>
+        <w:tabs>
+          <w:tab w:val="num" w:pos="0"/>
+        </w:tabs>
+        <w:ind w:left="0" w:hanging="0"/>
+      </w:pPr>
     </w:lvl>
     <w:lvl w:ilvl="2">
       <w:start w:val="1"/>
-      <w:numFmt w:val="bullet"/>
-      <w:lvlText w:val="▪"/>
-      <w:lvlJc w:val="left"/>
-      <w:pPr>
-        <w:tabs>
-          <w:tab w:val="num" w:pos="1440"/>
-        </w:tabs>
-        <w:ind w:left="1440" w:hanging="360"/>
-      </w:pPr>
-      <w:rPr>
-        <w:rFonts w:ascii="OpenSymbol" w:hAnsi="OpenSymbol" w:cs="OpenSymbol" w:hint="default"/>
-      </w:rPr>
+      <w:numFmt w:val="none"/>
+      <w:suff w:val="nothing"/>
+      <w:lvlText w:val=""/>
+      <w:lvlJc w:val="left"/>
+      <w:pPr>
+        <w:tabs>
+          <w:tab w:val="num" w:pos="0"/>
+        </w:tabs>
+        <w:ind w:left="0" w:hanging="0"/>
+      </w:pPr>
     </w:lvl>
     <w:lvl w:ilvl="3">
       <w:start w:val="1"/>
-      <w:numFmt w:val="bullet"/>
-      <w:lvlText w:val=""/>
-      <w:lvlJc w:val="left"/>
-      <w:pPr>
-        <w:tabs>
-          <w:tab w:val="num" w:pos="1800"/>
-        </w:tabs>
-        <w:ind w:left="1800" w:hanging="360"/>
-      </w:pPr>
-      <w:rPr>
-        <w:rFonts w:ascii="Symbol" w:hAnsi="Symbol" w:cs="Symbol" w:hint="default"/>
-      </w:rPr>
+      <w:numFmt w:val="none"/>
+      <w:suff w:val="nothing"/>
+      <w:lvlText w:val=""/>
+      <w:lvlJc w:val="left"/>
+      <w:pPr>
+        <w:tabs>
+          <w:tab w:val="num" w:pos="0"/>
+        </w:tabs>
+        <w:ind w:left="0" w:hanging="0"/>
+      </w:pPr>
     </w:lvl>
     <w:lvl w:ilvl="4">
       <w:start w:val="1"/>
-      <w:numFmt w:val="bullet"/>
-      <w:lvlText w:val="◦"/>
-      <w:lvlJc w:val="left"/>
-      <w:pPr>
-        <w:tabs>
-          <w:tab w:val="num" w:pos="2160"/>
-        </w:tabs>
-        <w:ind w:left="2160" w:hanging="360"/>
-      </w:pPr>
-      <w:rPr>
-        <w:rFonts w:ascii="OpenSymbol" w:hAnsi="OpenSymbol" w:cs="OpenSymbol" w:hint="default"/>
-      </w:rPr>
+      <w:numFmt w:val="none"/>
+      <w:suff w:val="nothing"/>
+      <w:lvlText w:val=""/>
+      <w:lvlJc w:val="left"/>
+      <w:pPr>
+        <w:tabs>
+          <w:tab w:val="num" w:pos="0"/>
+        </w:tabs>
+        <w:ind w:left="0" w:hanging="0"/>
+      </w:pPr>
     </w:lvl>
     <w:lvl w:ilvl="5">
       <w:start w:val="1"/>
-      <w:numFmt w:val="bullet"/>
-      <w:lvlText w:val="▪"/>
-      <w:lvlJc w:val="left"/>
-      <w:pPr>
-        <w:tabs>
-          <w:tab w:val="num" w:pos="2520"/>
-        </w:tabs>
-        <w:ind w:left="2520" w:hanging="360"/>
-      </w:pPr>
-      <w:rPr>
-        <w:rFonts w:ascii="OpenSymbol" w:hAnsi="OpenSymbol" w:cs="OpenSymbol" w:hint="default"/>
-      </w:rPr>
+      <w:numFmt w:val="none"/>
+      <w:suff w:val="nothing"/>
+      <w:lvlText w:val=""/>
+      <w:lvlJc w:val="left"/>
+      <w:pPr>
+        <w:tabs>
+          <w:tab w:val="num" w:pos="0"/>
+        </w:tabs>
+        <w:ind w:left="0" w:hanging="0"/>
+      </w:pPr>
     </w:lvl>
     <w:lvl w:ilvl="6">
       <w:start w:val="1"/>
-      <w:numFmt w:val="bullet"/>
-      <w:lvlText w:val=""/>
-      <w:lvlJc w:val="left"/>
-      <w:pPr>
-        <w:tabs>
-          <w:tab w:val="num" w:pos="2880"/>
-        </w:tabs>
-        <w:ind w:left="2880" w:hanging="360"/>
-      </w:pPr>
-      <w:rPr>
-        <w:rFonts w:ascii="Symbol" w:hAnsi="Symbol" w:cs="Symbol" w:hint="default"/>
-      </w:rPr>
+      <w:numFmt w:val="none"/>
+      <w:suff w:val="nothing"/>
+      <w:lvlText w:val=""/>
+      <w:lvlJc w:val="left"/>
+      <w:pPr>
+        <w:tabs>
+          <w:tab w:val="num" w:pos="0"/>
+        </w:tabs>
+        <w:ind w:left="0" w:hanging="0"/>
+      </w:pPr>
     </w:lvl>
     <w:lvl w:ilvl="7">
       <w:start w:val="1"/>
-      <w:numFmt w:val="bullet"/>
-      <w:lvlText w:val="◦"/>
-      <w:lvlJc w:val="left"/>
-      <w:pPr>
-        <w:tabs>
-          <w:tab w:val="num" w:pos="3240"/>
-        </w:tabs>
-        <w:ind w:left="3240" w:hanging="360"/>
-      </w:pPr>
-      <w:rPr>
-        <w:rFonts w:ascii="OpenSymbol" w:hAnsi="OpenSymbol" w:cs="OpenSymbol" w:hint="default"/>
-      </w:rPr>
+      <w:numFmt w:val="none"/>
+      <w:suff w:val="nothing"/>
+      <w:lvlText w:val=""/>
+      <w:lvlJc w:val="left"/>
+      <w:pPr>
+        <w:tabs>
+          <w:tab w:val="num" w:pos="0"/>
+        </w:tabs>
+        <w:ind w:left="0" w:hanging="0"/>
+      </w:pPr>
     </w:lvl>
     <w:lvl w:ilvl="8">
       <w:start w:val="1"/>
-      <w:numFmt w:val="bullet"/>
-      <w:lvlText w:val="▪"/>
-      <w:lvlJc w:val="left"/>
-      <w:pPr>
-        <w:tabs>
-          <w:tab w:val="num" w:pos="3600"/>
-        </w:tabs>
-        <w:ind w:left="3600" w:hanging="360"/>
-      </w:pPr>
-      <w:rPr>
-        <w:rFonts w:ascii="OpenSymbol" w:hAnsi="OpenSymbol" w:cs="OpenSymbol" w:hint="default"/>
-      </w:rPr>
+      <w:numFmt w:val="none"/>
+      <w:suff w:val="nothing"/>
+      <w:lvlText w:val=""/>
+      <w:lvlJc w:val="left"/>
+      <w:pPr>
+        <w:tabs>
+          <w:tab w:val="num" w:pos="0"/>
+        </w:tabs>
+        <w:ind w:left="0" w:hanging="0"/>
+      </w:pPr>
     </w:lvl>
   </w:abstractNum>
   <w:abstractNum w:abstractNumId="3">
@@ -825,6 +887,143 @@
     </w:lvl>
   </w:abstractNum>
   <w:abstractNum w:abstractNumId="4">
+    <w:lvl w:ilvl="0">
+      <w:start w:val="1"/>
+      <w:numFmt w:val="bullet"/>
+      <w:lvlText w:val=""/>
+      <w:lvlJc w:val="left"/>
+      <w:pPr>
+        <w:tabs>
+          <w:tab w:val="num" w:pos="720"/>
+        </w:tabs>
+        <w:ind w:left="720" w:hanging="360"/>
+      </w:pPr>
+      <w:rPr>
+        <w:rFonts w:ascii="Symbol" w:hAnsi="Symbol" w:cs="Symbol" w:hint="default"/>
+      </w:rPr>
+    </w:lvl>
+    <w:lvl w:ilvl="1">
+      <w:start w:val="1"/>
+      <w:numFmt w:val="bullet"/>
+      <w:lvlText w:val="◦"/>
+      <w:lvlJc w:val="left"/>
+      <w:pPr>
+        <w:tabs>
+          <w:tab w:val="num" w:pos="1080"/>
+        </w:tabs>
+        <w:ind w:left="1080" w:hanging="360"/>
+      </w:pPr>
+      <w:rPr>
+        <w:rFonts w:ascii="OpenSymbol" w:hAnsi="OpenSymbol" w:cs="OpenSymbol" w:hint="default"/>
+      </w:rPr>
+    </w:lvl>
+    <w:lvl w:ilvl="2">
+      <w:start w:val="1"/>
+      <w:numFmt w:val="bullet"/>
+      <w:lvlText w:val="▪"/>
+      <w:lvlJc w:val="left"/>
+      <w:pPr>
+        <w:tabs>
+          <w:tab w:val="num" w:pos="1440"/>
+        </w:tabs>
+        <w:ind w:left="1440" w:hanging="360"/>
+      </w:pPr>
+      <w:rPr>
+        <w:rFonts w:ascii="OpenSymbol" w:hAnsi="OpenSymbol" w:cs="OpenSymbol" w:hint="default"/>
+      </w:rPr>
+    </w:lvl>
+    <w:lvl w:ilvl="3">
+      <w:start w:val="1"/>
+      <w:numFmt w:val="bullet"/>
+      <w:lvlText w:val=""/>
+      <w:lvlJc w:val="left"/>
+      <w:pPr>
+        <w:tabs>
+          <w:tab w:val="num" w:pos="1800"/>
+        </w:tabs>
+        <w:ind w:left="1800" w:hanging="360"/>
+      </w:pPr>
+      <w:rPr>
+        <w:rFonts w:ascii="Symbol" w:hAnsi="Symbol" w:cs="Symbol" w:hint="default"/>
+      </w:rPr>
+    </w:lvl>
+    <w:lvl w:ilvl="4">
+      <w:start w:val="1"/>
+      <w:numFmt w:val="bullet"/>
+      <w:lvlText w:val="◦"/>
+      <w:lvlJc w:val="left"/>
+      <w:pPr>
+        <w:tabs>
+          <w:tab w:val="num" w:pos="2160"/>
+        </w:tabs>
+        <w:ind w:left="2160" w:hanging="360"/>
+      </w:pPr>
+      <w:rPr>
+        <w:rFonts w:ascii="OpenSymbol" w:hAnsi="OpenSymbol" w:cs="OpenSymbol" w:hint="default"/>
+      </w:rPr>
+    </w:lvl>
+    <w:lvl w:ilvl="5">
+      <w:start w:val="1"/>
+      <w:numFmt w:val="bullet"/>
+      <w:lvlText w:val="▪"/>
+      <w:lvlJc w:val="left"/>
+      <w:pPr>
+        <w:tabs>
+          <w:tab w:val="num" w:pos="2520"/>
+        </w:tabs>
+        <w:ind w:left="2520" w:hanging="360"/>
+      </w:pPr>
+      <w:rPr>
+        <w:rFonts w:ascii="OpenSymbol" w:hAnsi="OpenSymbol" w:cs="OpenSymbol" w:hint="default"/>
+      </w:rPr>
+    </w:lvl>
+    <w:lvl w:ilvl="6">
+      <w:start w:val="1"/>
+      <w:numFmt w:val="bullet"/>
+      <w:lvlText w:val=""/>
+      <w:lvlJc w:val="left"/>
+      <w:pPr>
+        <w:tabs>
+          <w:tab w:val="num" w:pos="2880"/>
+        </w:tabs>
+        <w:ind w:left="2880" w:hanging="360"/>
+      </w:pPr>
+      <w:rPr>
+        <w:rFonts w:ascii="Symbol" w:hAnsi="Symbol" w:cs="Symbol" w:hint="default"/>
+      </w:rPr>
+    </w:lvl>
+    <w:lvl w:ilvl="7">
+      <w:start w:val="1"/>
+      <w:numFmt w:val="bullet"/>
+      <w:lvlText w:val="◦"/>
+      <w:lvlJc w:val="left"/>
+      <w:pPr>
+        <w:tabs>
+          <w:tab w:val="num" w:pos="3240"/>
+        </w:tabs>
+        <w:ind w:left="3240" w:hanging="360"/>
+      </w:pPr>
+      <w:rPr>
+        <w:rFonts w:ascii="OpenSymbol" w:hAnsi="OpenSymbol" w:cs="OpenSymbol" w:hint="default"/>
+      </w:rPr>
+    </w:lvl>
+    <w:lvl w:ilvl="8">
+      <w:start w:val="1"/>
+      <w:numFmt w:val="bullet"/>
+      <w:lvlText w:val="▪"/>
+      <w:lvlJc w:val="left"/>
+      <w:pPr>
+        <w:tabs>
+          <w:tab w:val="num" w:pos="3600"/>
+        </w:tabs>
+        <w:ind w:left="3600" w:hanging="360"/>
+      </w:pPr>
+      <w:rPr>
+        <w:rFonts w:ascii="OpenSymbol" w:hAnsi="OpenSymbol" w:cs="OpenSymbol" w:hint="default"/>
+      </w:rPr>
+    </w:lvl>
+  </w:abstractNum>
+  <w:abstractNum w:abstractNumId="5">
     <w:lvl w:ilvl="0">
       <w:start w:val="1"/>
       <w:numFmt w:val="bullet"/>
@@ -973,6 +1172,9 @@
   <w:num w:numId="4">
     <w:abstractNumId w:val="4"/>
   </w:num>
+  <w:num w:numId="5">
+    <w:abstractNumId w:val="5"/>
+  </w:num>
 </w:numbering>
 </file>
 
@@ -983,14 +1185,12 @@
       <w:rPr>
         <w:rFonts w:ascii="Liberation Serif" w:hAnsi="Liberation Serif" w:eastAsia="Noto Serif CJK SC" w:cs="Lohit Devanagari"/>
         <w:kern w:val="2"/>
-        <w:sz w:val="24"/>
         <w:szCs w:val="24"/>
         <w:lang w:val="en-US" w:eastAsia="zh-CN" w:bidi="hi-IN"/>
       </w:rPr>
     </w:rPrDefault>
     <w:pPrDefault>
       <w:pPr>
-        <w:widowControl/>
         <w:suppressAutoHyphens w:val="true"/>
       </w:pPr>
     </w:pPrDefault>
@@ -1000,7 +1200,10 @@
     <w:qFormat/>
     <w:pPr>
       <w:widowControl/>
+      <w:suppressAutoHyphens w:val="true"/>
       <w:bidi w:val="0"/>
+      <w:spacing w:before="0" w:after="0"/>
+      <w:jc w:val="left"/>
     </w:pPr>
     <w:rPr>
       <w:rFonts w:ascii="Liberation Serif" w:hAnsi="Liberation Serif" w:eastAsia="Noto Serif CJK SC" w:cs="Lohit Devanagari"/>

</xml_diff>